<commit_message>
Added comment on Vision
Se kommentaren og gør tanker
</commit_message>
<xml_diff>
--- a/OOAD Project Documentation/Vision.docx
+++ b/OOAD Project Documentation/Vision.docx
@@ -19,7 +19,21 @@
     </w:p>
     <w:p>
       <w:r>
-        <w:t>Herudover skal medlemmernes kontingenter registreres ved indmeldelse. Kontingentet er reguleret af flere variabler. En kasserer skal kunne se en oversigt over medlemmer i restance.</w:t>
+        <w:t xml:space="preserve">Herudover skal medlemmernes kontingenter registreres ved indmeldelse. Kontingentet er reguleret af flere </w:t>
+      </w:r>
+      <w:commentRangeStart w:id="0"/>
+      <w:r>
+        <w:t>variabler.</w:t>
+      </w:r>
+      <w:commentRangeEnd w:id="0"/>
+      <w:r>
+        <w:rPr>
+          <w:rStyle w:val="Kommentarhenvisning"/>
+        </w:rPr>
+        <w:commentReference w:id="0"/>
+      </w:r>
+      <w:r>
+        <w:t xml:space="preserve"> En kasserer skal kunne se en oversigt over medlemmer i restance.</w:t>
       </w:r>
     </w:p>
     <w:p>
@@ -33,8 +47,8 @@
         <w:br/>
         <w:t>Ydermere skal træneren kunne få printet en top 5 oversigt over de bedste konkurrencesvømmere inden for de forskellige discipliner, i forbindelse med udtagelse til stævner.</w:t>
       </w:r>
-      <w:bookmarkStart w:id="0" w:name="_GoBack"/>
-      <w:bookmarkEnd w:id="0"/>
+      <w:bookmarkStart w:id="1" w:name="_GoBack"/>
+      <w:bookmarkEnd w:id="1"/>
     </w:p>
     <w:sectPr>
       <w:pgSz w:w="11906" w:h="16838"/>
@@ -44,6 +58,47 @@
     </w:sectPr>
   </w:body>
 </w:document>
+</file>
+
+<file path=word/comments.xml><?xml version="1.0" encoding="utf-8"?>
+<w:comments xmlns:wpc="http://schemas.microsoft.com/office/word/2010/wordprocessingCanvas" xmlns:cx="http://schemas.microsoft.com/office/drawing/2014/chartex" xmlns:cx1="http://schemas.microsoft.com/office/drawing/2015/9/8/chartex" xmlns:cx2="http://schemas.microsoft.com/office/drawing/2015/10/21/chartex" xmlns:cx3="http://schemas.microsoft.com/office/drawing/2016/5/9/chartex" xmlns:cx4="http://schemas.microsoft.com/office/drawing/2016/5/10/chartex" xmlns:cx5="http://schemas.microsoft.com/office/drawing/2016/5/11/chartex" xmlns:cx6="http://schemas.microsoft.com/office/drawing/2016/5/12/chartex" xmlns:cx7="http://schemas.microsoft.com/office/drawing/2016/5/13/chartex" xmlns:cx8="http://schemas.microsoft.com/office/drawing/2016/5/14/chartex" xmlns:mc="http://schemas.openxmlformats.org/markup-compatibility/2006" xmlns:aink="http://schemas.microsoft.com/office/drawing/2016/ink" xmlns:am3d="http://schemas.microsoft.com/office/drawing/2017/model3d" xmlns:o="urn:schemas-microsoft-com:office:office" xmlns:r="http://schemas.openxmlformats.org/officeDocument/2006/relationships" xmlns:m="http://schemas.openxmlformats.org/officeDocument/2006/math" xmlns:v="urn:schemas-microsoft-com:vml" xmlns:wp14="http://schemas.microsoft.com/office/word/2010/wordprocessingDrawing" xmlns:wp="http://schemas.openxmlformats.org/drawingml/2006/wordprocessingDrawing" xmlns:w10="urn:schemas-microsoft-com:office:word" xmlns:w="http://schemas.openxmlformats.org/wordprocessingml/2006/main" xmlns:w14="http://schemas.microsoft.com/office/word/2010/wordml" xmlns:w15="http://schemas.microsoft.com/office/word/2012/wordml" xmlns:w16cid="http://schemas.microsoft.com/office/word/2016/wordml/cid" xmlns:w16se="http://schemas.microsoft.com/office/word/2015/wordml/symex" xmlns:wpg="http://schemas.microsoft.com/office/word/2010/wordprocessingGroup" xmlns:wpi="http://schemas.microsoft.com/office/word/2010/wordprocessingInk" xmlns:wne="http://schemas.microsoft.com/office/word/2006/wordml" xmlns:wps="http://schemas.microsoft.com/office/word/2010/wordprocessingShape" mc:Ignorable="w14 w15 w16se w16cid wp14">
+  <w:comment w:id="0" w:author="Martin Løseth Jensen" w:date="2017-11-16T22:30:00Z" w:initials="MLJ">
+    <w:p>
+      <w:pPr>
+        <w:pStyle w:val="Kommentartekst"/>
+      </w:pPr>
+      <w:r>
+        <w:rPr>
+          <w:rStyle w:val="Kommentarhenvisning"/>
+        </w:rPr>
+        <w:annotationRef/>
+      </w:r>
+      <w:r>
+        <w:t>Dette er måske for bredt?</w:t>
+      </w:r>
+    </w:p>
+  </w:comment>
+</w:comments>
+</file>
+
+<file path=word/commentsExtended.xml><?xml version="1.0" encoding="utf-8"?>
+<w15:commentsEx xmlns:wpc="http://schemas.microsoft.com/office/word/2010/wordprocessingCanvas" xmlns:cx="http://schemas.microsoft.com/office/drawing/2014/chartex" xmlns:cx1="http://schemas.microsoft.com/office/drawing/2015/9/8/chartex" xmlns:cx2="http://schemas.microsoft.com/office/drawing/2015/10/21/chartex" xmlns:cx3="http://schemas.microsoft.com/office/drawing/2016/5/9/chartex" xmlns:cx4="http://schemas.microsoft.com/office/drawing/2016/5/10/chartex" xmlns:cx5="http://schemas.microsoft.com/office/drawing/2016/5/11/chartex" xmlns:cx6="http://schemas.microsoft.com/office/drawing/2016/5/12/chartex" xmlns:cx7="http://schemas.microsoft.com/office/drawing/2016/5/13/chartex" xmlns:cx8="http://schemas.microsoft.com/office/drawing/2016/5/14/chartex" xmlns:mc="http://schemas.openxmlformats.org/markup-compatibility/2006" xmlns:aink="http://schemas.microsoft.com/office/drawing/2016/ink" xmlns:am3d="http://schemas.microsoft.com/office/drawing/2017/model3d" xmlns:o="urn:schemas-microsoft-com:office:office" xmlns:r="http://schemas.openxmlformats.org/officeDocument/2006/relationships" xmlns:m="http://schemas.openxmlformats.org/officeDocument/2006/math" xmlns:v="urn:schemas-microsoft-com:vml" xmlns:wp14="http://schemas.microsoft.com/office/word/2010/wordprocessingDrawing" xmlns:wp="http://schemas.openxmlformats.org/drawingml/2006/wordprocessingDrawing" xmlns:w10="urn:schemas-microsoft-com:office:word" xmlns:w="http://schemas.openxmlformats.org/wordprocessingml/2006/main" xmlns:w14="http://schemas.microsoft.com/office/word/2010/wordml" xmlns:w15="http://schemas.microsoft.com/office/word/2012/wordml" xmlns:w16cid="http://schemas.microsoft.com/office/word/2016/wordml/cid" xmlns:w16se="http://schemas.microsoft.com/office/word/2015/wordml/symex" xmlns:wpg="http://schemas.microsoft.com/office/word/2010/wordprocessingGroup" xmlns:wpi="http://schemas.microsoft.com/office/word/2010/wordprocessingInk" xmlns:wne="http://schemas.microsoft.com/office/word/2006/wordml" xmlns:wps="http://schemas.microsoft.com/office/word/2010/wordprocessingShape" mc:Ignorable="w14 w15 w16se w16cid wp14">
+  <w15:commentEx w15:paraId="552A35FB" w15:done="0"/>
+</w15:commentsEx>
+</file>
+
+<file path=word/commentsIds.xml><?xml version="1.0" encoding="utf-8"?>
+<w16cid:commentsIds xmlns:wpc="http://schemas.microsoft.com/office/word/2010/wordprocessingCanvas" xmlns:cx="http://schemas.microsoft.com/office/drawing/2014/chartex" xmlns:cx1="http://schemas.microsoft.com/office/drawing/2015/9/8/chartex" xmlns:cx2="http://schemas.microsoft.com/office/drawing/2015/10/21/chartex" xmlns:cx3="http://schemas.microsoft.com/office/drawing/2016/5/9/chartex" xmlns:cx4="http://schemas.microsoft.com/office/drawing/2016/5/10/chartex" xmlns:cx5="http://schemas.microsoft.com/office/drawing/2016/5/11/chartex" xmlns:cx6="http://schemas.microsoft.com/office/drawing/2016/5/12/chartex" xmlns:cx7="http://schemas.microsoft.com/office/drawing/2016/5/13/chartex" xmlns:cx8="http://schemas.microsoft.com/office/drawing/2016/5/14/chartex" xmlns:mc="http://schemas.openxmlformats.org/markup-compatibility/2006" xmlns:aink="http://schemas.microsoft.com/office/drawing/2016/ink" xmlns:am3d="http://schemas.microsoft.com/office/drawing/2017/model3d" xmlns:o="urn:schemas-microsoft-com:office:office" xmlns:r="http://schemas.openxmlformats.org/officeDocument/2006/relationships" xmlns:m="http://schemas.openxmlformats.org/officeDocument/2006/math" xmlns:v="urn:schemas-microsoft-com:vml" xmlns:wp14="http://schemas.microsoft.com/office/word/2010/wordprocessingDrawing" xmlns:wp="http://schemas.openxmlformats.org/drawingml/2006/wordprocessingDrawing" xmlns:w10="urn:schemas-microsoft-com:office:word" xmlns:w="http://schemas.openxmlformats.org/wordprocessingml/2006/main" xmlns:w14="http://schemas.microsoft.com/office/word/2010/wordml" xmlns:w15="http://schemas.microsoft.com/office/word/2012/wordml" xmlns:w16cid="http://schemas.microsoft.com/office/word/2016/wordml/cid" xmlns:w16se="http://schemas.microsoft.com/office/word/2015/wordml/symex" xmlns:wpg="http://schemas.microsoft.com/office/word/2010/wordprocessingGroup" xmlns:wpi="http://schemas.microsoft.com/office/word/2010/wordprocessingInk" xmlns:wne="http://schemas.microsoft.com/office/word/2006/wordml" xmlns:wps="http://schemas.microsoft.com/office/word/2010/wordprocessingShape" mc:Ignorable="w14 w15 w16se w16cid wp14">
+  <w16cid:commentId w16cid:paraId="552A35FB" w16cid:durableId="1DB8901F"/>
+</w16cid:commentsIds>
+</file>
+
+<file path=word/people.xml><?xml version="1.0" encoding="utf-8"?>
+<w15:people xmlns:wpc="http://schemas.microsoft.com/office/word/2010/wordprocessingCanvas" xmlns:cx="http://schemas.microsoft.com/office/drawing/2014/chartex" xmlns:cx1="http://schemas.microsoft.com/office/drawing/2015/9/8/chartex" xmlns:cx2="http://schemas.microsoft.com/office/drawing/2015/10/21/chartex" xmlns:cx3="http://schemas.microsoft.com/office/drawing/2016/5/9/chartex" xmlns:cx4="http://schemas.microsoft.com/office/drawing/2016/5/10/chartex" xmlns:cx5="http://schemas.microsoft.com/office/drawing/2016/5/11/chartex" xmlns:cx6="http://schemas.microsoft.com/office/drawing/2016/5/12/chartex" xmlns:cx7="http://schemas.microsoft.com/office/drawing/2016/5/13/chartex" xmlns:cx8="http://schemas.microsoft.com/office/drawing/2016/5/14/chartex" xmlns:mc="http://schemas.openxmlformats.org/markup-compatibility/2006" xmlns:aink="http://schemas.microsoft.com/office/drawing/2016/ink" xmlns:am3d="http://schemas.microsoft.com/office/drawing/2017/model3d" xmlns:o="urn:schemas-microsoft-com:office:office" xmlns:r="http://schemas.openxmlformats.org/officeDocument/2006/relationships" xmlns:m="http://schemas.openxmlformats.org/officeDocument/2006/math" xmlns:v="urn:schemas-microsoft-com:vml" xmlns:wp14="http://schemas.microsoft.com/office/word/2010/wordprocessingDrawing" xmlns:wp="http://schemas.openxmlformats.org/drawingml/2006/wordprocessingDrawing" xmlns:w10="urn:schemas-microsoft-com:office:word" xmlns:w="http://schemas.openxmlformats.org/wordprocessingml/2006/main" xmlns:w14="http://schemas.microsoft.com/office/word/2010/wordml" xmlns:w15="http://schemas.microsoft.com/office/word/2012/wordml" xmlns:w16cid="http://schemas.microsoft.com/office/word/2016/wordml/cid" xmlns:w16se="http://schemas.microsoft.com/office/word/2015/wordml/symex" xmlns:wpg="http://schemas.microsoft.com/office/word/2010/wordprocessingGroup" xmlns:wpi="http://schemas.microsoft.com/office/word/2010/wordprocessingInk" xmlns:wne="http://schemas.microsoft.com/office/word/2006/wordml" xmlns:wps="http://schemas.microsoft.com/office/word/2010/wordprocessingShape" mc:Ignorable="w14 w15 w16se w16cid wp14">
+  <w15:person w15:author="Martin Løseth Jensen">
+    <w15:presenceInfo w15:providerId="Windows Live" w15:userId="3349c9dfd68668fa"/>
+  </w15:person>
+</w15:people>
 </file>
 
 <file path=word/styles.xml><?xml version="1.0" encoding="utf-8"?>
@@ -505,6 +560,104 @@
       <w:szCs w:val="56"/>
     </w:rPr>
   </w:style>
+  <w:style w:type="character" w:styleId="Kommentarhenvisning">
+    <w:name w:val="annotation reference"/>
+    <w:basedOn w:val="Standardskrifttypeiafsnit"/>
+    <w:uiPriority w:val="99"/>
+    <w:semiHidden/>
+    <w:unhideWhenUsed/>
+    <w:rsid w:val="00564FF0"/>
+    <w:rPr>
+      <w:sz w:val="16"/>
+      <w:szCs w:val="16"/>
+    </w:rPr>
+  </w:style>
+  <w:style w:type="paragraph" w:styleId="Kommentartekst">
+    <w:name w:val="annotation text"/>
+    <w:basedOn w:val="Normal"/>
+    <w:link w:val="KommentartekstTegn"/>
+    <w:uiPriority w:val="99"/>
+    <w:semiHidden/>
+    <w:unhideWhenUsed/>
+    <w:rsid w:val="00564FF0"/>
+    <w:pPr>
+      <w:spacing w:line="240" w:lineRule="auto"/>
+    </w:pPr>
+    <w:rPr>
+      <w:sz w:val="20"/>
+      <w:szCs w:val="20"/>
+    </w:rPr>
+  </w:style>
+  <w:style w:type="character" w:customStyle="1" w:styleId="KommentartekstTegn">
+    <w:name w:val="Kommentartekst Tegn"/>
+    <w:basedOn w:val="Standardskrifttypeiafsnit"/>
+    <w:link w:val="Kommentartekst"/>
+    <w:uiPriority w:val="99"/>
+    <w:semiHidden/>
+    <w:rsid w:val="00564FF0"/>
+    <w:rPr>
+      <w:sz w:val="20"/>
+      <w:szCs w:val="20"/>
+    </w:rPr>
+  </w:style>
+  <w:style w:type="paragraph" w:styleId="Kommentaremne">
+    <w:name w:val="annotation subject"/>
+    <w:basedOn w:val="Kommentartekst"/>
+    <w:next w:val="Kommentartekst"/>
+    <w:link w:val="KommentaremneTegn"/>
+    <w:uiPriority w:val="99"/>
+    <w:semiHidden/>
+    <w:unhideWhenUsed/>
+    <w:rsid w:val="00564FF0"/>
+    <w:rPr>
+      <w:b/>
+      <w:bCs/>
+    </w:rPr>
+  </w:style>
+  <w:style w:type="character" w:customStyle="1" w:styleId="KommentaremneTegn">
+    <w:name w:val="Kommentaremne Tegn"/>
+    <w:basedOn w:val="KommentartekstTegn"/>
+    <w:link w:val="Kommentaremne"/>
+    <w:uiPriority w:val="99"/>
+    <w:semiHidden/>
+    <w:rsid w:val="00564FF0"/>
+    <w:rPr>
+      <w:b/>
+      <w:bCs/>
+      <w:sz w:val="20"/>
+      <w:szCs w:val="20"/>
+    </w:rPr>
+  </w:style>
+  <w:style w:type="paragraph" w:styleId="Markeringsbobletekst">
+    <w:name w:val="Balloon Text"/>
+    <w:basedOn w:val="Normal"/>
+    <w:link w:val="MarkeringsbobletekstTegn"/>
+    <w:uiPriority w:val="99"/>
+    <w:semiHidden/>
+    <w:unhideWhenUsed/>
+    <w:rsid w:val="00564FF0"/>
+    <w:pPr>
+      <w:spacing w:after="0" w:line="240" w:lineRule="auto"/>
+    </w:pPr>
+    <w:rPr>
+      <w:rFonts w:ascii="Segoe UI" w:hAnsi="Segoe UI" w:cs="Segoe UI"/>
+      <w:sz w:val="18"/>
+      <w:szCs w:val="18"/>
+    </w:rPr>
+  </w:style>
+  <w:style w:type="character" w:customStyle="1" w:styleId="MarkeringsbobletekstTegn">
+    <w:name w:val="Markeringsbobletekst Tegn"/>
+    <w:basedOn w:val="Standardskrifttypeiafsnit"/>
+    <w:link w:val="Markeringsbobletekst"/>
+    <w:uiPriority w:val="99"/>
+    <w:semiHidden/>
+    <w:rsid w:val="00564FF0"/>
+    <w:rPr>
+      <w:rFonts w:ascii="Segoe UI" w:hAnsi="Segoe UI" w:cs="Segoe UI"/>
+      <w:sz w:val="18"/>
+      <w:szCs w:val="18"/>
+    </w:rPr>
+  </w:style>
 </w:styles>
 </file>
 

</xml_diff>

<commit_message>
Added UC number to Uce Case Diagram in VPP
</commit_message>
<xml_diff>
--- a/OOAD Project Documentation/Vision.docx
+++ b/OOAD Project Documentation/Vision.docx
@@ -11,12 +11,7 @@
         <w:t>Vision</w:t>
       </w:r>
       <w:r>
-        <w:t xml:space="preserve"> </w:t>
-      </w:r>
-      <w:bookmarkStart w:id="0" w:name="_GoBack"/>
-      <w:bookmarkEnd w:id="0"/>
-      <w:r>
-        <w:t>1</w:t>
+        <w:t xml:space="preserve"> 1</w:t>
       </w:r>
     </w:p>
     <w:p/>
@@ -29,7 +24,7 @@
       <w:r>
         <w:t xml:space="preserve">Herudover skal medlemmernes kontingenter registreres ved indmeldelse. Kontingentet er reguleret af flere </w:t>
       </w:r>
-      <w:commentRangeStart w:id="1"/>
+      <w:commentRangeStart w:id="0"/>
       <w:r>
         <w:t>v</w:t>
       </w:r>
@@ -42,12 +37,12 @@
       <w:r>
         <w:t>.</w:t>
       </w:r>
-      <w:commentRangeEnd w:id="1"/>
+      <w:commentRangeEnd w:id="0"/>
       <w:r>
         <w:rPr>
           <w:rStyle w:val="Kommentarhenvisning"/>
         </w:rPr>
-        <w:commentReference w:id="1"/>
+        <w:commentReference w:id="0"/>
       </w:r>
       <w:r>
         <w:t xml:space="preserve"> En kasserer skal kunne se en oversigt over medlemmer i restance.</w:t>
@@ -71,9 +66,20 @@
         <w:pStyle w:val="Titel"/>
         <w:jc w:val="center"/>
       </w:pPr>
+      <w:commentRangeStart w:id="1"/>
       <w:commentRangeStart w:id="2"/>
       <w:r>
         <w:t>Vision 2</w:t>
+      </w:r>
+      <w:commentRangeEnd w:id="1"/>
+      <w:r>
+        <w:rPr>
+          <w:rStyle w:val="Kommentarhenvisning"/>
+          <w:rFonts w:asciiTheme="minorHAnsi" w:eastAsiaTheme="minorHAnsi" w:hAnsiTheme="minorHAnsi" w:cstheme="minorBidi"/>
+          <w:spacing w:val="0"/>
+          <w:kern w:val="0"/>
+        </w:rPr>
+        <w:commentReference w:id="1"/>
       </w:r>
       <w:commentRangeEnd w:id="2"/>
       <w:r>
@@ -90,6 +96,8 @@
       <w:r>
         <w:t>Vi ønsker at lave et administrativt program til svømmeklubben Dolphin. Dette skal kunne benyttes af klubbens ansatte til at oprette nye medlemmer og gemme relevante data for disse. Desuden skal systemet lagre informationer om konkurrencesvømmeres bedste tider i de forskellige discipliner, tilknyttet relevante stævner. Alle informationer skal kunne printes til konsollen.</w:t>
       </w:r>
+      <w:bookmarkStart w:id="3" w:name="_GoBack"/>
+      <w:bookmarkEnd w:id="3"/>
     </w:p>
     <w:sectPr>
       <w:pgSz w:w="11906" w:h="16838"/>
@@ -103,7 +111,7 @@
 
 <file path=word/comments.xml><?xml version="1.0" encoding="utf-8"?>
 <w:comments xmlns:wpc="http://schemas.microsoft.com/office/word/2010/wordprocessingCanvas" xmlns:cx="http://schemas.microsoft.com/office/drawing/2014/chartex" xmlns:cx1="http://schemas.microsoft.com/office/drawing/2015/9/8/chartex" xmlns:cx2="http://schemas.microsoft.com/office/drawing/2015/10/21/chartex" xmlns:cx3="http://schemas.microsoft.com/office/drawing/2016/5/9/chartex" xmlns:cx4="http://schemas.microsoft.com/office/drawing/2016/5/10/chartex" xmlns:cx5="http://schemas.microsoft.com/office/drawing/2016/5/11/chartex" xmlns:cx6="http://schemas.microsoft.com/office/drawing/2016/5/12/chartex" xmlns:cx7="http://schemas.microsoft.com/office/drawing/2016/5/13/chartex" xmlns:cx8="http://schemas.microsoft.com/office/drawing/2016/5/14/chartex" xmlns:mc="http://schemas.openxmlformats.org/markup-compatibility/2006" xmlns:aink="http://schemas.microsoft.com/office/drawing/2016/ink" xmlns:am3d="http://schemas.microsoft.com/office/drawing/2017/model3d" xmlns:o="urn:schemas-microsoft-com:office:office" xmlns:r="http://schemas.openxmlformats.org/officeDocument/2006/relationships" xmlns:m="http://schemas.openxmlformats.org/officeDocument/2006/math" xmlns:v="urn:schemas-microsoft-com:vml" xmlns:wp14="http://schemas.microsoft.com/office/word/2010/wordprocessingDrawing" xmlns:wp="http://schemas.openxmlformats.org/drawingml/2006/wordprocessingDrawing" xmlns:w10="urn:schemas-microsoft-com:office:word" xmlns:w="http://schemas.openxmlformats.org/wordprocessingml/2006/main" xmlns:w14="http://schemas.microsoft.com/office/word/2010/wordml" xmlns:w15="http://schemas.microsoft.com/office/word/2012/wordml" xmlns:w16cid="http://schemas.microsoft.com/office/word/2016/wordml/cid" xmlns:w16se="http://schemas.microsoft.com/office/word/2015/wordml/symex" xmlns:wpg="http://schemas.microsoft.com/office/word/2010/wordprocessingGroup" xmlns:wpi="http://schemas.microsoft.com/office/word/2010/wordprocessingInk" xmlns:wne="http://schemas.microsoft.com/office/word/2006/wordml" xmlns:wps="http://schemas.microsoft.com/office/word/2010/wordprocessingShape" mc:Ignorable="w14 w15 w16se w16cid wp14">
-  <w:comment w:id="1" w:author="Martin Løseth Jensen" w:date="2017-11-16T22:30:00Z" w:initials="MLJ">
+  <w:comment w:id="0" w:author="Martin Løseth Jensen" w:date="2017-11-16T22:30:00Z" w:initials="MLJ">
     <w:p>
       <w:pPr>
         <w:pStyle w:val="Kommentartekst"/>
@@ -119,7 +127,7 @@
       </w:r>
     </w:p>
   </w:comment>
-  <w:comment w:id="2" w:author="Casper Frost" w:date="2017-11-17T13:03:00Z" w:initials="CF">
+  <w:comment w:id="1" w:author="Casper Frost" w:date="2017-11-17T13:03:00Z" w:initials="CF">
     <w:p>
       <w:pPr>
         <w:pStyle w:val="Kommentartekst"/>
@@ -132,6 +140,22 @@
       </w:r>
       <w:r>
         <w:t>En eventuel kortere vision, hvis vision 1 er for langt.</w:t>
+      </w:r>
+    </w:p>
+  </w:comment>
+  <w:comment w:id="2" w:author="Martin Løseth Jensen" w:date="2017-11-18T00:09:00Z" w:initials="MLJ">
+    <w:p>
+      <w:pPr>
+        <w:pStyle w:val="Kommentartekst"/>
+      </w:pPr>
+      <w:r>
+        <w:rPr>
+          <w:rStyle w:val="Kommentarhenvisning"/>
+        </w:rPr>
+        <w:annotationRef/>
+      </w:r>
+      <w:r>
+        <w:t xml:space="preserve">Godt og kortfattet, men vi kan nok først lave en endelig vision, når vi når hen mod slutningen af projektet.  </w:t>
       </w:r>
     </w:p>
   </w:comment>
@@ -142,6 +166,7 @@
 <w15:commentsEx xmlns:wpc="http://schemas.microsoft.com/office/word/2010/wordprocessingCanvas" xmlns:cx="http://schemas.microsoft.com/office/drawing/2014/chartex" xmlns:cx1="http://schemas.microsoft.com/office/drawing/2015/9/8/chartex" xmlns:cx2="http://schemas.microsoft.com/office/drawing/2015/10/21/chartex" xmlns:cx3="http://schemas.microsoft.com/office/drawing/2016/5/9/chartex" xmlns:cx4="http://schemas.microsoft.com/office/drawing/2016/5/10/chartex" xmlns:cx5="http://schemas.microsoft.com/office/drawing/2016/5/11/chartex" xmlns:cx6="http://schemas.microsoft.com/office/drawing/2016/5/12/chartex" xmlns:cx7="http://schemas.microsoft.com/office/drawing/2016/5/13/chartex" xmlns:cx8="http://schemas.microsoft.com/office/drawing/2016/5/14/chartex" xmlns:mc="http://schemas.openxmlformats.org/markup-compatibility/2006" xmlns:aink="http://schemas.microsoft.com/office/drawing/2016/ink" xmlns:am3d="http://schemas.microsoft.com/office/drawing/2017/model3d" xmlns:o="urn:schemas-microsoft-com:office:office" xmlns:r="http://schemas.openxmlformats.org/officeDocument/2006/relationships" xmlns:m="http://schemas.openxmlformats.org/officeDocument/2006/math" xmlns:v="urn:schemas-microsoft-com:vml" xmlns:wp14="http://schemas.microsoft.com/office/word/2010/wordprocessingDrawing" xmlns:wp="http://schemas.openxmlformats.org/drawingml/2006/wordprocessingDrawing" xmlns:w10="urn:schemas-microsoft-com:office:word" xmlns:w="http://schemas.openxmlformats.org/wordprocessingml/2006/main" xmlns:w14="http://schemas.microsoft.com/office/word/2010/wordml" xmlns:w15="http://schemas.microsoft.com/office/word/2012/wordml" xmlns:w16cid="http://schemas.microsoft.com/office/word/2016/wordml/cid" xmlns:w16se="http://schemas.microsoft.com/office/word/2015/wordml/symex" xmlns:wpg="http://schemas.microsoft.com/office/word/2010/wordprocessingGroup" xmlns:wpi="http://schemas.microsoft.com/office/word/2010/wordprocessingInk" xmlns:wne="http://schemas.microsoft.com/office/word/2006/wordml" xmlns:wps="http://schemas.microsoft.com/office/word/2010/wordprocessingShape" mc:Ignorable="w14 w15 w16se w16cid wp14">
   <w15:commentEx w15:paraId="552A35FB" w15:done="0"/>
   <w15:commentEx w15:paraId="612C95FC" w15:done="0"/>
+  <w15:commentEx w15:paraId="3162D3EE" w15:paraIdParent="612C95FC" w15:done="0"/>
 </w15:commentsEx>
 </file>
 
@@ -149,6 +174,7 @@
 <w16cid:commentsIds xmlns:wpc="http://schemas.microsoft.com/office/word/2010/wordprocessingCanvas" xmlns:cx="http://schemas.microsoft.com/office/drawing/2014/chartex" xmlns:cx1="http://schemas.microsoft.com/office/drawing/2015/9/8/chartex" xmlns:cx2="http://schemas.microsoft.com/office/drawing/2015/10/21/chartex" xmlns:cx3="http://schemas.microsoft.com/office/drawing/2016/5/9/chartex" xmlns:cx4="http://schemas.microsoft.com/office/drawing/2016/5/10/chartex" xmlns:cx5="http://schemas.microsoft.com/office/drawing/2016/5/11/chartex" xmlns:cx6="http://schemas.microsoft.com/office/drawing/2016/5/12/chartex" xmlns:cx7="http://schemas.microsoft.com/office/drawing/2016/5/13/chartex" xmlns:cx8="http://schemas.microsoft.com/office/drawing/2016/5/14/chartex" xmlns:mc="http://schemas.openxmlformats.org/markup-compatibility/2006" xmlns:aink="http://schemas.microsoft.com/office/drawing/2016/ink" xmlns:am3d="http://schemas.microsoft.com/office/drawing/2017/model3d" xmlns:o="urn:schemas-microsoft-com:office:office" xmlns:r="http://schemas.openxmlformats.org/officeDocument/2006/relationships" xmlns:m="http://schemas.openxmlformats.org/officeDocument/2006/math" xmlns:v="urn:schemas-microsoft-com:vml" xmlns:wp14="http://schemas.microsoft.com/office/word/2010/wordprocessingDrawing" xmlns:wp="http://schemas.openxmlformats.org/drawingml/2006/wordprocessingDrawing" xmlns:w10="urn:schemas-microsoft-com:office:word" xmlns:w="http://schemas.openxmlformats.org/wordprocessingml/2006/main" xmlns:w14="http://schemas.microsoft.com/office/word/2010/wordml" xmlns:w15="http://schemas.microsoft.com/office/word/2012/wordml" xmlns:w16cid="http://schemas.microsoft.com/office/word/2016/wordml/cid" xmlns:w16se="http://schemas.microsoft.com/office/word/2015/wordml/symex" xmlns:wpg="http://schemas.microsoft.com/office/word/2010/wordprocessingGroup" xmlns:wpi="http://schemas.microsoft.com/office/word/2010/wordprocessingInk" xmlns:wne="http://schemas.microsoft.com/office/word/2006/wordml" xmlns:wps="http://schemas.microsoft.com/office/word/2010/wordprocessingShape" mc:Ignorable="w14 w15 w16se w16cid wp14">
   <w16cid:commentId w16cid:paraId="552A35FB" w16cid:durableId="1DB8901F"/>
   <w16cid:commentId w16cid:paraId="612C95FC" w16cid:durableId="1DB95CBF"/>
+  <w16cid:commentId w16cid:paraId="3162D3EE" w16cid:durableId="1DB9F8D4"/>
 </w16cid:commentsIds>
 </file>
 

</xml_diff>